<commit_message>
submission for final project
</commit_message>
<xml_diff>
--- a/EE250 Final Project Writeup.docx
+++ b/EE250 Final Project Writeup.docx
@@ -366,7 +366,7 @@
           <w:rFonts w:ascii="Times New Roman" w:hAnsi="Times New Roman" w:cs="Times New Roman"/>
           <w:lang w:val="en-US"/>
         </w:rPr>
-        <w:t xml:space="preserve">process these analog inputs accordingly, </w:t>
+        <w:t xml:space="preserve">process these inputs accordingly, and to </w:t>
       </w:r>
       <w:r>
         <w:rPr>
@@ -374,13 +374,6 @@
           <w:lang w:val="en-US"/>
         </w:rPr>
         <w:lastRenderedPageBreak/>
-        <w:t xml:space="preserve">and to </w:t>
-      </w:r>
-      <w:r>
-        <w:rPr>
-          <w:rFonts w:ascii="Times New Roman" w:hAnsi="Times New Roman" w:cs="Times New Roman"/>
-          <w:lang w:val="en-US"/>
-        </w:rPr>
         <w:t xml:space="preserve">judge if the </w:t>
       </w:r>
       <w:r>

</xml_diff>